<commit_message>
add blogs content and update on resume
</commit_message>
<xml_diff>
--- a/src/document/Yofetahe_Habtu_Resume.docx
+++ b/src/document/Yofetahe_Habtu_Resume.docx
@@ -362,7 +362,7 @@
           <w:szCs w:val="20"/>
           <w:rtl w:val="0"/>
         </w:rPr>
-        <w:t xml:space="preserve">Java, C#, Python, JavaScript, SQL, HTML, CSS</w:t>
+        <w:t xml:space="preserve">Java, C#, Python, JavaScript, Typescript, HTML, CSS, SQL</w:t>
       </w:r>
     </w:p>
     <w:p>
@@ -623,59 +623,40 @@
       <w:pPr>
         <w:spacing w:after="80" w:before="160" w:line="240" w:lineRule="auto"/>
         <w:rPr>
-          <w:rFonts w:ascii="Calibri" w:cs="Calibri" w:eastAsia="Calibri" w:hAnsi="Calibri"/>
-          <w:b w:val="1"/>
-          <w:smallCaps w:val="1"/>
-          <w:sz w:val="20"/>
-          <w:szCs w:val="20"/>
-        </w:rPr>
-      </w:pPr>
-      <w:r>
-        <w:rPr>
           <w:b w:val="1"/>
           <w:color w:val="0070c0"/>
           <w:sz w:val="20"/>
           <w:szCs w:val="20"/>
+        </w:rPr>
+      </w:pPr>
+      <w:r>
+        <w:rPr>
+          <w:b w:val="1"/>
+          <w:color w:val="0070c0"/>
+          <w:sz w:val="20"/>
+          <w:szCs w:val="20"/>
           <w:rtl w:val="0"/>
         </w:rPr>
         <w:t xml:space="preserve">PROFESSIONAL EXPERIENCE</w:t>
       </w:r>
-      <w:r>
-        <w:rPr>
-          <w:rtl w:val="0"/>
-        </w:rPr>
-      </w:r>
-    </w:p>
-    <w:p>
-      <w:pPr>
-        <w:spacing w:after="0" w:line="240" w:lineRule="auto"/>
-        <w:rPr>
-          <w:sz w:val="20"/>
-          <w:szCs w:val="20"/>
-          <w:u w:val="none"/>
-        </w:rPr>
-      </w:pPr>
-      <w:r>
-        <w:rPr>
-          <w:b w:val="1"/>
-          <w:sz w:val="20"/>
-          <w:szCs w:val="20"/>
-          <w:rtl w:val="0"/>
-        </w:rPr>
-        <w:t xml:space="preserve">Software Engineer, HCL Technologies - WA, USA</w:t>
-        <w:tab/>
-        <w:tab/>
-        <w:tab/>
-        <w:tab/>
-        <w:tab/>
-        <w:tab/>
-        <w:tab/>
-        <w:t xml:space="preserve">June 2019 till Present</w:t>
-      </w:r>
-      <w:r>
-        <w:rPr>
-          <w:rtl w:val="0"/>
-        </w:rPr>
+    </w:p>
+    <w:p>
+      <w:pPr>
+        <w:spacing w:after="80" w:before="160" w:line="240" w:lineRule="auto"/>
+        <w:rPr>
+          <w:b w:val="1"/>
+          <w:sz w:val="20"/>
+          <w:szCs w:val="20"/>
+        </w:rPr>
+      </w:pPr>
+      <w:r>
+        <w:rPr>
+          <w:b w:val="1"/>
+          <w:sz w:val="20"/>
+          <w:szCs w:val="20"/>
+          <w:rtl w:val="0"/>
+        </w:rPr>
+        <w:t xml:space="preserve">Technology Analyst, Infosys Technologies (Client Microsoft) - WA, USA                                                              February 2020 till Present</w:t>
       </w:r>
     </w:p>
     <w:p>
@@ -684,20 +665,22 @@
           <w:ilvl w:val="0"/>
           <w:numId w:val="1"/>
         </w:numPr>
-        <w:spacing w:after="0" w:line="240" w:lineRule="auto"/>
+        <w:spacing w:after="0" w:afterAutospacing="0" w:before="0" w:line="240" w:lineRule="auto"/>
         <w:ind w:left="720" w:hanging="360"/>
         <w:rPr>
-          <w:sz w:val="20"/>
-          <w:szCs w:val="20"/>
-        </w:rPr>
-      </w:pPr>
-      <w:r>
-        <w:rPr>
-          <w:sz w:val="20"/>
-          <w:szCs w:val="20"/>
-          <w:rtl w:val="0"/>
-        </w:rPr>
-        <w:t xml:space="preserve">Shadow senior software engineers on the front-end features developments using React, React-hook and React-Context and backend functionality development using Java, spring boot, and hibernate.</w:t>
+          <w:rFonts w:ascii="Calibri" w:cs="Calibri" w:eastAsia="Calibri" w:hAnsi="Calibri"/>
+          <w:color w:val="000000"/>
+          <w:sz w:val="20"/>
+          <w:szCs w:val="20"/>
+        </w:rPr>
+      </w:pPr>
+      <w:r>
+        <w:rPr>
+          <w:sz w:val="20"/>
+          <w:szCs w:val="20"/>
+          <w:rtl w:val="0"/>
+        </w:rPr>
+        <w:t xml:space="preserve">Create, update and debug connectors (a layer between APIs and front-end) for Microsoft Store Application.</w:t>
       </w:r>
     </w:p>
     <w:p>
@@ -706,20 +689,126 @@
           <w:ilvl w:val="0"/>
           <w:numId w:val="1"/>
         </w:numPr>
-        <w:spacing w:after="0" w:line="240" w:lineRule="auto"/>
+        <w:spacing w:after="0" w:afterAutospacing="0" w:before="0" w:beforeAutospacing="0" w:line="240" w:lineRule="auto"/>
         <w:ind w:left="720" w:hanging="360"/>
         <w:rPr>
-          <w:sz w:val="20"/>
-          <w:szCs w:val="20"/>
-        </w:rPr>
-      </w:pPr>
-      <w:r>
-        <w:rPr>
-          <w:sz w:val="20"/>
-          <w:szCs w:val="20"/>
-          <w:rtl w:val="0"/>
-        </w:rPr>
-        <w:t xml:space="preserve">Participate on in house project development on the back end development using java and spring boot.</w:t>
+          <w:rFonts w:ascii="Calibri" w:cs="Calibri" w:eastAsia="Calibri" w:hAnsi="Calibri"/>
+          <w:color w:val="000000"/>
+          <w:sz w:val="20"/>
+          <w:szCs w:val="20"/>
+        </w:rPr>
+      </w:pPr>
+      <w:r>
+        <w:rPr>
+          <w:sz w:val="20"/>
+          <w:szCs w:val="20"/>
+          <w:rtl w:val="0"/>
+        </w:rPr>
+        <w:t xml:space="preserve">Involve in system dev spec document preparation for new connectors together with business analysts.</w:t>
+      </w:r>
+    </w:p>
+    <w:p>
+      <w:pPr>
+        <w:numPr>
+          <w:ilvl w:val="0"/>
+          <w:numId w:val="1"/>
+        </w:numPr>
+        <w:spacing w:after="0" w:before="0" w:line="240" w:lineRule="auto"/>
+        <w:ind w:left="720" w:hanging="360"/>
+        <w:rPr>
+          <w:rFonts w:ascii="Calibri" w:cs="Calibri" w:eastAsia="Calibri" w:hAnsi="Calibri"/>
+          <w:color w:val="000000"/>
+          <w:sz w:val="20"/>
+          <w:szCs w:val="20"/>
+        </w:rPr>
+      </w:pPr>
+      <w:r>
+        <w:rPr>
+          <w:sz w:val="20"/>
+          <w:szCs w:val="20"/>
+          <w:rtl w:val="0"/>
+        </w:rPr>
+        <w:t xml:space="preserve">Add and update system documentation.</w:t>
+      </w:r>
+      <w:r>
+        <w:rPr>
+          <w:rtl w:val="0"/>
+        </w:rPr>
+      </w:r>
+    </w:p>
+    <w:p>
+      <w:pPr>
+        <w:spacing w:after="0" w:line="240" w:lineRule="auto"/>
+        <w:rPr>
+          <w:sz w:val="20"/>
+          <w:szCs w:val="20"/>
+          <w:u w:val="none"/>
+        </w:rPr>
+      </w:pPr>
+      <w:r>
+        <w:rPr>
+          <w:b w:val="1"/>
+          <w:sz w:val="20"/>
+          <w:szCs w:val="20"/>
+          <w:rtl w:val="0"/>
+        </w:rPr>
+        <w:t xml:space="preserve">Software Engineer, HCL Technologies - WA, USA</w:t>
+        <w:tab/>
+        <w:tab/>
+        <w:tab/>
+        <w:tab/>
+        <w:tab/>
+        <w:tab/>
+        <w:t xml:space="preserve">              June 2019 to January 2020</w:t>
+      </w:r>
+      <w:r>
+        <w:rPr>
+          <w:rtl w:val="0"/>
+        </w:rPr>
+      </w:r>
+    </w:p>
+    <w:p>
+      <w:pPr>
+        <w:numPr>
+          <w:ilvl w:val="0"/>
+          <w:numId w:val="2"/>
+        </w:numPr>
+        <w:spacing w:after="0" w:line="240" w:lineRule="auto"/>
+        <w:ind w:left="720" w:hanging="360"/>
+        <w:rPr>
+          <w:sz w:val="20"/>
+          <w:szCs w:val="20"/>
+        </w:rPr>
+      </w:pPr>
+      <w:r>
+        <w:rPr>
+          <w:sz w:val="20"/>
+          <w:szCs w:val="20"/>
+          <w:rtl w:val="0"/>
+        </w:rPr>
+        <w:t xml:space="preserve">Shadow senior software engineers on the front-end features developments using React, React-hook and React-Context and backend functionality development using Java, spring boot, and hibernate.</w:t>
+      </w:r>
+    </w:p>
+    <w:p>
+      <w:pPr>
+        <w:numPr>
+          <w:ilvl w:val="0"/>
+          <w:numId w:val="2"/>
+        </w:numPr>
+        <w:spacing w:after="0" w:line="240" w:lineRule="auto"/>
+        <w:ind w:left="720" w:hanging="360"/>
+        <w:rPr>
+          <w:sz w:val="20"/>
+          <w:szCs w:val="20"/>
+        </w:rPr>
+      </w:pPr>
+      <w:r>
+        <w:rPr>
+          <w:sz w:val="20"/>
+          <w:szCs w:val="20"/>
+          <w:rtl w:val="0"/>
+        </w:rPr>
+        <w:t xml:space="preserve">Participate in in-house project development on the back end development using java and spring boot.</w:t>
       </w:r>
     </w:p>
     <w:p>
@@ -729,7 +818,7 @@
         <w:widowControl w:val="1"/>
         <w:numPr>
           <w:ilvl w:val="0"/>
-          <w:numId w:val="1"/>
+          <w:numId w:val="2"/>
         </w:numPr>
         <w:pBdr>
           <w:top w:space="0" w:sz="0" w:val="nil"/>
@@ -753,7 +842,7 @@
           <w:szCs w:val="20"/>
           <w:rtl w:val="0"/>
         </w:rPr>
-        <w:t xml:space="preserve">Develop front end (JavaScript, React, Angular and CSS) and backend technologies (Java and Node.js) and also deploy applications on Cloud Infrastructure (Cloud Foundry, Azure and AWS) and develop personal project (commercial site using React, Java and MySQL) and deploy on cloud foundry. </w:t>
+        <w:t xml:space="preserve">Develop front end (JavaScript, React, Angular and CSS) and backend technologies (Java, C# and Node.js) and also deploy applications on Cloud Infrastructure (Cloud Foundry, Azure and AWS) and develop personal project (commercial site using React, Java and MySQL) and deploy on cloud foundry. </w:t>
       </w:r>
       <w:r>
         <w:rPr>
@@ -805,7 +894,7 @@
       <w:pPr>
         <w:numPr>
           <w:ilvl w:val="0"/>
-          <w:numId w:val="4"/>
+          <w:numId w:val="5"/>
         </w:numPr>
         <w:tabs>
           <w:tab w:val="left" w:pos="286"/>
@@ -831,7 +920,7 @@
       <w:pPr>
         <w:numPr>
           <w:ilvl w:val="0"/>
-          <w:numId w:val="4"/>
+          <w:numId w:val="5"/>
         </w:numPr>
         <w:tabs>
           <w:tab w:val="left" w:pos="286"/>
@@ -857,7 +946,7 @@
       <w:pPr>
         <w:numPr>
           <w:ilvl w:val="0"/>
-          <w:numId w:val="4"/>
+          <w:numId w:val="5"/>
         </w:numPr>
         <w:tabs>
           <w:tab w:val="left" w:pos="286"/>
@@ -883,7 +972,7 @@
       <w:pPr>
         <w:numPr>
           <w:ilvl w:val="0"/>
-          <w:numId w:val="4"/>
+          <w:numId w:val="5"/>
         </w:numPr>
         <w:tabs>
           <w:tab w:val="left" w:pos="286"/>
@@ -909,7 +998,7 @@
       <w:pPr>
         <w:numPr>
           <w:ilvl w:val="0"/>
-          <w:numId w:val="4"/>
+          <w:numId w:val="5"/>
         </w:numPr>
         <w:tabs>
           <w:tab w:val="left" w:pos="286"/>
@@ -935,7 +1024,7 @@
       <w:pPr>
         <w:numPr>
           <w:ilvl w:val="0"/>
-          <w:numId w:val="4"/>
+          <w:numId w:val="5"/>
         </w:numPr>
         <w:tabs>
           <w:tab w:val="left" w:pos="286"/>
@@ -954,14 +1043,14 @@
           <w:szCs w:val="20"/>
           <w:rtl w:val="0"/>
         </w:rPr>
-        <w:t xml:space="preserve">Help on major deals by generating well formatted and easy to understand project presentation document of the applications.</w:t>
+        <w:t xml:space="preserve">Help on major deals by generating well formatted and easy to understand project presentation documents for the applications.</w:t>
       </w:r>
     </w:p>
     <w:p>
       <w:pPr>
         <w:numPr>
           <w:ilvl w:val="0"/>
-          <w:numId w:val="4"/>
+          <w:numId w:val="5"/>
         </w:numPr>
         <w:tabs>
           <w:tab w:val="left" w:pos="286"/>
@@ -1030,7 +1119,7 @@
       <w:pPr>
         <w:numPr>
           <w:ilvl w:val="0"/>
-          <w:numId w:val="7"/>
+          <w:numId w:val="8"/>
         </w:numPr>
         <w:tabs>
           <w:tab w:val="left" w:pos="286"/>
@@ -1055,7 +1144,7 @@
       <w:pPr>
         <w:numPr>
           <w:ilvl w:val="0"/>
-          <w:numId w:val="7"/>
+          <w:numId w:val="8"/>
         </w:numPr>
         <w:tabs>
           <w:tab w:val="left" w:pos="286"/>
@@ -1080,7 +1169,7 @@
       <w:pPr>
         <w:numPr>
           <w:ilvl w:val="0"/>
-          <w:numId w:val="7"/>
+          <w:numId w:val="8"/>
         </w:numPr>
         <w:tabs>
           <w:tab w:val="left" w:pos="286"/>
@@ -1105,7 +1194,7 @@
       <w:pPr>
         <w:numPr>
           <w:ilvl w:val="0"/>
-          <w:numId w:val="7"/>
+          <w:numId w:val="8"/>
         </w:numPr>
         <w:spacing w:after="0" w:line="240" w:lineRule="auto"/>
         <w:ind w:left="720" w:hanging="360"/>
@@ -1180,7 +1269,7 @@
       <w:pPr>
         <w:numPr>
           <w:ilvl w:val="0"/>
-          <w:numId w:val="2"/>
+          <w:numId w:val="3"/>
         </w:numPr>
         <w:spacing w:after="0" w:line="240" w:lineRule="auto"/>
         <w:ind w:left="720" w:hanging="360"/>
@@ -1202,7 +1291,7 @@
       <w:pPr>
         <w:numPr>
           <w:ilvl w:val="0"/>
-          <w:numId w:val="2"/>
+          <w:numId w:val="3"/>
         </w:numPr>
         <w:spacing w:after="0" w:line="240" w:lineRule="auto"/>
         <w:ind w:left="720" w:hanging="360"/>
@@ -1310,7 +1399,7 @@
       <w:pPr>
         <w:numPr>
           <w:ilvl w:val="0"/>
-          <w:numId w:val="5"/>
+          <w:numId w:val="6"/>
         </w:numPr>
         <w:pBdr>
           <w:top w:color="000000" w:space="0" w:sz="0" w:val="none"/>
@@ -1389,7 +1478,7 @@
       <w:pPr>
         <w:numPr>
           <w:ilvl w:val="0"/>
-          <w:numId w:val="3"/>
+          <w:numId w:val="4"/>
         </w:numPr>
         <w:pBdr>
           <w:top w:color="000000" w:space="0" w:sz="0" w:val="none"/>
@@ -1473,7 +1562,7 @@
       <w:pPr>
         <w:numPr>
           <w:ilvl w:val="0"/>
-          <w:numId w:val="6"/>
+          <w:numId w:val="7"/>
         </w:numPr>
         <w:spacing w:after="0" w:line="240" w:lineRule="auto"/>
         <w:ind w:left="720" w:hanging="360"/>
@@ -1569,6 +1658,8 @@
         <w:ind w:left="720" w:hanging="360"/>
       </w:pPr>
       <w:rPr>
+        <w:rFonts w:ascii="Roboto" w:cs="Roboto" w:eastAsia="Roboto" w:hAnsi="Roboto"/>
+        <w:color w:val="d3d3d3"/>
         <w:u w:val="none"/>
       </w:rPr>
     </w:lvl>
@@ -1676,6 +1767,116 @@
       <w:lvlText w:val="●"/>
       <w:lvlJc w:val="left"/>
       <w:pPr>
+        <w:ind w:left="720" w:hanging="360"/>
+      </w:pPr>
+      <w:rPr>
+        <w:u w:val="none"/>
+      </w:rPr>
+    </w:lvl>
+    <w:lvl w:ilvl="1">
+      <w:start w:val="1"/>
+      <w:numFmt w:val="bullet"/>
+      <w:lvlText w:val="○"/>
+      <w:lvlJc w:val="left"/>
+      <w:pPr>
+        <w:ind w:left="1440" w:hanging="360"/>
+      </w:pPr>
+      <w:rPr>
+        <w:u w:val="none"/>
+      </w:rPr>
+    </w:lvl>
+    <w:lvl w:ilvl="2">
+      <w:start w:val="1"/>
+      <w:numFmt w:val="bullet"/>
+      <w:lvlText w:val="■"/>
+      <w:lvlJc w:val="left"/>
+      <w:pPr>
+        <w:ind w:left="2160" w:hanging="360"/>
+      </w:pPr>
+      <w:rPr>
+        <w:u w:val="none"/>
+      </w:rPr>
+    </w:lvl>
+    <w:lvl w:ilvl="3">
+      <w:start w:val="1"/>
+      <w:numFmt w:val="bullet"/>
+      <w:lvlText w:val="●"/>
+      <w:lvlJc w:val="left"/>
+      <w:pPr>
+        <w:ind w:left="2880" w:hanging="360"/>
+      </w:pPr>
+      <w:rPr>
+        <w:u w:val="none"/>
+      </w:rPr>
+    </w:lvl>
+    <w:lvl w:ilvl="4">
+      <w:start w:val="1"/>
+      <w:numFmt w:val="bullet"/>
+      <w:lvlText w:val="○"/>
+      <w:lvlJc w:val="left"/>
+      <w:pPr>
+        <w:ind w:left="3600" w:hanging="360"/>
+      </w:pPr>
+      <w:rPr>
+        <w:u w:val="none"/>
+      </w:rPr>
+    </w:lvl>
+    <w:lvl w:ilvl="5">
+      <w:start w:val="1"/>
+      <w:numFmt w:val="bullet"/>
+      <w:lvlText w:val="■"/>
+      <w:lvlJc w:val="left"/>
+      <w:pPr>
+        <w:ind w:left="4320" w:hanging="360"/>
+      </w:pPr>
+      <w:rPr>
+        <w:u w:val="none"/>
+      </w:rPr>
+    </w:lvl>
+    <w:lvl w:ilvl="6">
+      <w:start w:val="1"/>
+      <w:numFmt w:val="bullet"/>
+      <w:lvlText w:val="●"/>
+      <w:lvlJc w:val="left"/>
+      <w:pPr>
+        <w:ind w:left="5040" w:hanging="360"/>
+      </w:pPr>
+      <w:rPr>
+        <w:u w:val="none"/>
+      </w:rPr>
+    </w:lvl>
+    <w:lvl w:ilvl="7">
+      <w:start w:val="1"/>
+      <w:numFmt w:val="bullet"/>
+      <w:lvlText w:val="○"/>
+      <w:lvlJc w:val="left"/>
+      <w:pPr>
+        <w:ind w:left="5760" w:hanging="360"/>
+      </w:pPr>
+      <w:rPr>
+        <w:u w:val="none"/>
+      </w:rPr>
+    </w:lvl>
+    <w:lvl w:ilvl="8">
+      <w:start w:val="1"/>
+      <w:numFmt w:val="bullet"/>
+      <w:lvlText w:val="■"/>
+      <w:lvlJc w:val="left"/>
+      <w:pPr>
+        <w:ind w:left="6480" w:hanging="360"/>
+      </w:pPr>
+      <w:rPr>
+        <w:u w:val="none"/>
+      </w:rPr>
+    </w:lvl>
+  </w:abstractNum>
+  <w:abstractNum w:abstractNumId="3">
+    <w:lvl w:ilvl="0">
+      <w:start w:val="1"/>
+      <w:numFmt w:val="bullet"/>
+      <w:lvlText w:val="●"/>
+      <w:lvlJc w:val="left"/>
+      <w:pPr>
         <w:ind w:left="1080" w:hanging="720"/>
       </w:pPr>
       <w:rPr>
@@ -1764,7 +1965,7 @@
       <w:rPr/>
     </w:lvl>
   </w:abstractNum>
-  <w:abstractNum w:abstractNumId="3">
+  <w:abstractNum w:abstractNumId="4">
     <w:lvl w:ilvl="0">
       <w:start w:val="1"/>
       <w:numFmt w:val="bullet"/>
@@ -1874,7 +2075,7 @@
       </w:rPr>
     </w:lvl>
   </w:abstractNum>
-  <w:abstractNum w:abstractNumId="4">
+  <w:abstractNum w:abstractNumId="5">
     <w:lvl w:ilvl="0">
       <w:start w:val="1"/>
       <w:numFmt w:val="bullet"/>
@@ -1969,7 +2170,7 @@
       <w:rPr/>
     </w:lvl>
   </w:abstractNum>
-  <w:abstractNum w:abstractNumId="5">
+  <w:abstractNum w:abstractNumId="6">
     <w:lvl w:ilvl="0">
       <w:start w:val="1"/>
       <w:numFmt w:val="bullet"/>
@@ -2064,7 +2265,7 @@
       <w:rPr/>
     </w:lvl>
   </w:abstractNum>
-  <w:abstractNum w:abstractNumId="6">
+  <w:abstractNum w:abstractNumId="7">
     <w:lvl w:ilvl="0">
       <w:start w:val="1"/>
       <w:numFmt w:val="bullet"/>
@@ -2159,7 +2360,7 @@
       <w:rPr/>
     </w:lvl>
   </w:abstractNum>
-  <w:abstractNum w:abstractNumId="7">
+  <w:abstractNum w:abstractNumId="8">
     <w:lvl w:ilvl="0">
       <w:start w:val="1"/>
       <w:numFmt w:val="bullet"/>
@@ -2289,6 +2490,9 @@
   </w:num>
   <w:num w:numId="7">
     <w:abstractNumId w:val="7"/>
+  </w:num>
+  <w:num w:numId="8">
+    <w:abstractNumId w:val="8"/>
   </w:num>
 </w:numbering>
 </file>

</xml_diff>